<commit_message>
Funcion de Carga confirmado que funciona, Falta pretty Table Req1
</commit_message>
<xml_diff>
--- a/Docs/Planes Requerimientos.docx
+++ b/Docs/Planes Requerimientos.docx
@@ -9,18 +9,79 @@
     </w:p>
     <w:p>
       <w:r>
-        <w:t>Para el req 1 tenemos que conseguir una lista de los artistas que estén dentro del rango de años, después se quiere buscar los 3 mas viejos y los 3 mas nuevos.</w:t>
+        <w:t xml:space="preserve">Para el </w:t>
+      </w:r>
+      <w:proofErr w:type="spellStart"/>
+      <w:r>
+        <w:t>req</w:t>
+      </w:r>
+      <w:proofErr w:type="spellEnd"/>
+      <w:r>
+        <w:t xml:space="preserve"> 1 tenemos que conseguir una lista de los artistas que estén dentro del rango de años, después se quiere buscar los 3 </w:t>
+      </w:r>
+      <w:proofErr w:type="spellStart"/>
+      <w:r>
+        <w:t>mas</w:t>
+      </w:r>
+      <w:proofErr w:type="spellEnd"/>
+      <w:r>
+        <w:t xml:space="preserve"> viejos y los 3 </w:t>
+      </w:r>
+      <w:proofErr w:type="spellStart"/>
+      <w:r>
+        <w:t>mas</w:t>
+      </w:r>
+      <w:proofErr w:type="spellEnd"/>
+      <w:r>
+        <w:t xml:space="preserve"> nuevos.</w:t>
       </w:r>
     </w:p>
     <w:p>
       <w:r>
-        <w:t>Creo que si va a tocar revisar todo el mapa de artistas y guardarlos en una nueva lista</w:t>
+        <w:t xml:space="preserve">Creo </w:t>
+      </w:r>
+      <w:proofErr w:type="gramStart"/>
+      <w:r>
+        <w:t>que</w:t>
+      </w:r>
+      <w:proofErr w:type="gramEnd"/>
+      <w:r>
+        <w:t xml:space="preserve"> si va a tocar revisar todo el mapa de artistas y guardarlos en una nueva lista</w:t>
+      </w:r>
+      <w:r>
+        <w:t xml:space="preserve">, y después ordenarlos así que creería que es un </w:t>
+      </w:r>
+      <w:proofErr w:type="spellStart"/>
+      <w:r>
+        <w:t>nlogn</w:t>
+      </w:r>
+      <w:proofErr w:type="spellEnd"/>
+      <w:r>
+        <w:t>?</w:t>
       </w:r>
     </w:p>
     <w:p>
       <w:r>
-        <w:t>Complejidad mínima: O(n)</w:t>
-      </w:r>
+        <w:t>Complejidad mínima: O(</w:t>
+      </w:r>
+      <w:proofErr w:type="spellStart"/>
+      <w:r>
+        <w:t>n</w:t>
+      </w:r>
+      <w:r>
+        <w:t>logn</w:t>
+      </w:r>
+      <w:proofErr w:type="spellEnd"/>
+      <w:r>
+        <w:t>)</w:t>
+      </w:r>
+    </w:p>
+    <w:p>
+      <w:pPr>
+        <w:rPr>
+          <w:u w:val="single"/>
+        </w:rPr>
+      </w:pPr>
     </w:p>
     <w:sectPr>
       <w:pgSz w:w="12240" w:h="15840"/>

</xml_diff>